<commit_message>
hyptesting guide out now
</commit_message>
<xml_diff>
--- a/docs/answers/as-hypothesistesting.docx
+++ b/docs/answers/as-hypothesistesting.docx
@@ -13,13 +13,25 @@
         <w:t xml:space="preserve"> </w:t>
       </w:r>
       <w:r>
-        <w:t xml:space="preserve">Hypothesis</w:t>
-      </w:r>
-      <w:r>
-        <w:t xml:space="preserve"> </w:t>
-      </w:r>
-      <w:r>
-        <w:t xml:space="preserve">Tests</w:t>
+        <w:t xml:space="preserve">Introduction</w:t>
+      </w:r>
+      <w:r>
+        <w:t xml:space="preserve"> </w:t>
+      </w:r>
+      <w:r>
+        <w:t xml:space="preserve">to</w:t>
+      </w:r>
+      <w:r>
+        <w:t xml:space="preserve"> </w:t>
+      </w:r>
+      <w:r>
+        <w:t xml:space="preserve">hypothesis</w:t>
+      </w:r>
+      <w:r>
+        <w:t xml:space="preserve"> </w:t>
+      </w:r>
+      <w:r>
+        <w:t xml:space="preserve">testing</w:t>
       </w:r>
     </w:p>
     <w:p>
@@ -97,13 +109,25 @@
         <w:t xml:space="preserve"> </w:t>
       </w:r>
       <w:r>
-        <w:t xml:space="preserve">Hypothesis</w:t>
-      </w:r>
-      <w:r>
-        <w:t xml:space="preserve"> </w:t>
-      </w:r>
-      <w:r>
-        <w:t xml:space="preserve">tests.</w:t>
+        <w:t xml:space="preserve">introduction</w:t>
+      </w:r>
+      <w:r>
+        <w:t xml:space="preserve"> </w:t>
+      </w:r>
+      <w:r>
+        <w:t xml:space="preserve">to</w:t>
+      </w:r>
+      <w:r>
+        <w:t xml:space="preserve"> </w:t>
+      </w:r>
+      <w:r>
+        <w:t xml:space="preserve">hypothesis</w:t>
+      </w:r>
+      <w:r>
+        <w:t xml:space="preserve"> </w:t>
+      </w:r>
+      <w:r>
+        <w:t xml:space="preserve">testing.</w:t>
       </w:r>
     </w:p>
     <w:p>
@@ -131,7 +155,7 @@
             <w:i/>
             <w:iCs/>
           </w:rPr>
-          <w:t xml:space="preserve">Questions: Hypothesis tests</w:t>
+          <w:t xml:space="preserve">Questions: Introduction to hypothesis testing</w:t>
         </w:r>
       </w:hyperlink>
       <w:r>
@@ -154,22 +178,44 @@
         <w:t xml:space="preserve">Please attempt the questions before reading these answers!</w:t>
       </w:r>
     </w:p>
-    <w:bookmarkStart w:id="21" w:name="defining-hypotheses"/>
+    <w:bookmarkStart w:id="21" w:name="q1"/>
     <w:p>
       <w:pPr>
-        <w:pStyle w:val="Heading1"/>
-      </w:pPr>
-      <w:r>
-        <w:t xml:space="preserve">Defining hypotheses</w:t>
+        <w:pStyle w:val="Heading2"/>
+      </w:pPr>
+      <w:r>
+        <w:t xml:space="preserve">Q1</w:t>
       </w:r>
     </w:p>
     <w:p>
       <w:pPr>
-        <w:numPr>
-          <w:ilvl w:val="0"/>
-          <w:numId w:val="1001"/>
-        </w:numPr>
-      </w:pPr>
+        <w:pStyle w:val="FirstParagraph"/>
+      </w:pPr>
+      <w:r>
+        <w:t xml:space="preserve">The following questions are on defining hypotheses.</w:t>
+      </w:r>
+    </w:p>
+    <w:p>
+      <w:pPr>
+        <w:pStyle w:val="BodyText"/>
+      </w:pPr>
+      <w:r>
+        <w:t xml:space="preserve">1.1. Set the average number of pages (mean) to</w:t>
+      </w:r>
+      <w:r>
+        <w:t xml:space="preserve"> </w:t>
+      </w:r>
+      <m:oMath>
+        <m:r>
+          <m:t>μ</m:t>
+        </m:r>
+      </m:oMath>
+      <w:r>
+        <w:t xml:space="preserve">. Here,</w:t>
+      </w:r>
+      <w:r>
+        <w:t xml:space="preserve"> </w:t>
+      </w:r>
       <m:oMath>
         <m:sSub>
           <m:e>
@@ -205,6 +251,12 @@
       <w:r>
         <w:t xml:space="preserve"> </w:t>
       </w:r>
+      <w:r>
+        <w:t xml:space="preserve">and</w:t>
+      </w:r>
+      <w:r>
+        <w:t xml:space="preserve"> </w:t>
+      </w:r>
       <m:oMath>
         <m:sSub>
           <m:e>
@@ -237,14 +289,31 @@
           <m:t>350</m:t>
         </m:r>
       </m:oMath>
+      <w:r>
+        <w:t xml:space="preserve">, and you would need a lower one-tailed test.</w:t>
+      </w:r>
     </w:p>
     <w:p>
       <w:pPr>
-        <w:numPr>
-          <w:ilvl w:val="0"/>
-          <w:numId w:val="1001"/>
-        </w:numPr>
-      </w:pPr>
+        <w:pStyle w:val="BodyText"/>
+      </w:pPr>
+      <w:r>
+        <w:t xml:space="preserve">1.2. Set the percentage of defective products to be equal to</w:t>
+      </w:r>
+      <w:r>
+        <w:t xml:space="preserve"> </w:t>
+      </w:r>
+      <m:oMath>
+        <m:r>
+          <m:t>D</m:t>
+        </m:r>
+      </m:oMath>
+      <w:r>
+        <w:t xml:space="preserve">. Here,</w:t>
+      </w:r>
+      <w:r>
+        <w:t xml:space="preserve"> </w:t>
+      </w:r>
       <m:oMath>
         <m:sSub>
           <m:e>
@@ -265,7 +334,7 @@
           <m:t>:</m:t>
         </m:r>
         <m:r>
-          <m:t>p</m:t>
+          <m:t>D</m:t>
         </m:r>
         <m:r>
           <m:rPr>
@@ -280,6 +349,12 @@
       <w:r>
         <w:t xml:space="preserve"> </w:t>
       </w:r>
+      <w:r>
+        <w:t xml:space="preserve">and</w:t>
+      </w:r>
+      <w:r>
+        <w:t xml:space="preserve"> </w:t>
+      </w:r>
       <m:oMath>
         <m:sSub>
           <m:e>
@@ -300,7 +375,7 @@
           <m:t>:</m:t>
         </m:r>
         <m:r>
-          <m:t>p</m:t>
+          <m:t>D</m:t>
         </m:r>
         <m:r>
           <m:rPr>
@@ -312,14 +387,61 @@
           <m:t>0.1</m:t>
         </m:r>
       </m:oMath>
+      <w:r>
+        <w:t xml:space="preserve">, and you would need an upper one-tailed test.</w:t>
+      </w:r>
     </w:p>
     <w:p>
       <w:pPr>
-        <w:numPr>
-          <w:ilvl w:val="0"/>
-          <w:numId w:val="1001"/>
-        </w:numPr>
-      </w:pPr>
+        <w:pStyle w:val="BodyText"/>
+      </w:pPr>
+      <w:r>
+        <w:t xml:space="preserve">1.3. Set</w:t>
+      </w:r>
+      <w:r>
+        <w:t xml:space="preserve"> </w:t>
+      </w:r>
+      <m:oMath>
+        <m:sSub>
+          <m:e>
+            <m:r>
+              <m:t>μ</m:t>
+            </m:r>
+          </m:e>
+          <m:sub>
+            <m:r>
+              <m:t>a</m:t>
+            </m:r>
+          </m:sub>
+        </m:sSub>
+        <m:r>
+          <m:rPr>
+            <m:sty m:val="p"/>
+          </m:rPr>
+          <m:t>,</m:t>
+        </m:r>
+        <m:sSub>
+          <m:e>
+            <m:r>
+              <m:t>μ</m:t>
+            </m:r>
+          </m:e>
+          <m:sub>
+            <m:r>
+              <m:t>b</m:t>
+            </m:r>
+          </m:sub>
+        </m:sSub>
+      </m:oMath>
+      <w:r>
+        <w:t xml:space="preserve"> </w:t>
+      </w:r>
+      <w:r>
+        <w:t xml:space="preserve">to be the average wait time in the two different branches. Here,</w:t>
+      </w:r>
+      <w:r>
+        <w:t xml:space="preserve"> </w:t>
+      </w:r>
       <m:oMath>
         <m:sSub>
           <m:e>
@@ -373,6 +495,12 @@
       <w:r>
         <w:t xml:space="preserve"> </w:t>
       </w:r>
+      <w:r>
+        <w:t xml:space="preserve">and</w:t>
+      </w:r>
+      <w:r>
+        <w:t xml:space="preserve"> </w:t>
+      </w:r>
       <m:oMath>
         <m:sSub>
           <m:e>
@@ -423,14 +551,66 @@
           </m:sub>
         </m:sSub>
       </m:oMath>
+      <w:r>
+        <w:t xml:space="preserve">, and you would need a two-tailed test.</w:t>
+      </w:r>
     </w:p>
     <w:p>
       <w:pPr>
-        <w:numPr>
-          <w:ilvl w:val="0"/>
-          <w:numId w:val="1001"/>
-        </w:numPr>
-      </w:pPr>
+        <w:pStyle w:val="BodyText"/>
+      </w:pPr>
+      <w:r>
+        <w:t xml:space="preserve">1.4. Set</w:t>
+      </w:r>
+      <w:r>
+        <w:t xml:space="preserve"> </w:t>
+      </w:r>
+      <m:oMath>
+        <m:sSub>
+          <m:e>
+            <m:r>
+              <m:t>μ</m:t>
+            </m:r>
+          </m:e>
+          <m:sub>
+            <m:r>
+              <m:t>x</m:t>
+            </m:r>
+          </m:sub>
+        </m:sSub>
+      </m:oMath>
+      <w:r>
+        <w:t xml:space="preserve"> </w:t>
+      </w:r>
+      <w:r>
+        <w:t xml:space="preserve">to be the average time of the express trains, and</w:t>
+      </w:r>
+      <w:r>
+        <w:t xml:space="preserve"> </w:t>
+      </w:r>
+      <m:oMath>
+        <m:sSub>
+          <m:e>
+            <m:r>
+              <m:t>μ</m:t>
+            </m:r>
+          </m:e>
+          <m:sub>
+            <m:r>
+              <m:t>r</m:t>
+            </m:r>
+          </m:sub>
+        </m:sSub>
+      </m:oMath>
+      <w:r>
+        <w:t xml:space="preserve"> </w:t>
+      </w:r>
+      <w:r>
+        <w:t xml:space="preserve">to be the average time of the regular trains. Here,</w:t>
+      </w:r>
+      <w:r>
+        <w:t xml:space="preserve"> </w:t>
+      </w:r>
       <m:oMath>
         <m:sSub>
           <m:e>
@@ -484,6 +664,12 @@
       <w:r>
         <w:t xml:space="preserve"> </w:t>
       </w:r>
+      <w:r>
+        <w:t xml:space="preserve">and</w:t>
+      </w:r>
+      <w:r>
+        <w:t xml:space="preserve"> </w:t>
+      </w:r>
       <m:oMath>
         <m:sSub>
           <m:e>
@@ -511,7 +697,7 @@
           </m:e>
           <m:sub>
             <m:r>
-              <m:t>r</m:t>
+              <m:t>x</m:t>
             </m:r>
           </m:sub>
         </m:sSub>
@@ -529,29 +715,35 @@
           </m:e>
           <m:sub>
             <m:r>
-              <m:t>x</m:t>
+              <m:t>r</m:t>
             </m:r>
           </m:sub>
         </m:sSub>
       </m:oMath>
+      <w:r>
+        <w:t xml:space="preserve">, and you would need a lower one-tailed test.</w:t>
+      </w:r>
     </w:p>
     <w:bookmarkEnd w:id="21"/>
-    <w:bookmarkStart w:id="22" w:name="significance-levels"/>
+    <w:bookmarkStart w:id="22" w:name="q2"/>
     <w:p>
       <w:pPr>
-        <w:pStyle w:val="Heading1"/>
-      </w:pPr>
-      <w:r>
-        <w:t xml:space="preserve">Significance levels</w:t>
+        <w:pStyle w:val="Heading2"/>
+      </w:pPr>
+      <w:r>
+        <w:t xml:space="preserve">Q2</w:t>
       </w:r>
     </w:p>
     <w:p>
       <w:pPr>
-        <w:numPr>
-          <w:ilvl w:val="0"/>
-          <w:numId w:val="1002"/>
-        </w:numPr>
-      </w:pPr>
+        <w:pStyle w:val="FirstParagraph"/>
+      </w:pPr>
+      <w:r>
+        <w:t xml:space="preserve">2.1.</w:t>
+      </w:r>
+      <w:r>
+        <w:t xml:space="preserve"> </w:t>
+      </w:r>
       <m:oMath>
         <m:r>
           <m:t>α</m:t>
@@ -569,11 +761,14 @@
     </w:p>
     <w:p>
       <w:pPr>
-        <w:numPr>
-          <w:ilvl w:val="0"/>
-          <w:numId w:val="1002"/>
-        </w:numPr>
-      </w:pPr>
+        <w:pStyle w:val="BodyText"/>
+      </w:pPr>
+      <w:r>
+        <w:t xml:space="preserve">2.2.</w:t>
+      </w:r>
+      <w:r>
+        <w:t xml:space="preserve"> </w:t>
+      </w:r>
       <m:oMath>
         <m:r>
           <m:t>α</m:t>
@@ -589,58 +784,30 @@
         </m:r>
       </m:oMath>
     </w:p>
+    <w:p>
+      <w:pPr>
+        <w:pStyle w:val="BodyText"/>
+      </w:pPr>
+      <w:r>
+        <w:t xml:space="preserve">2.3. A paired t-test.</w:t>
+      </w:r>
+    </w:p>
     <w:bookmarkEnd w:id="22"/>
-    <w:bookmarkStart w:id="23" w:name="test-selection"/>
+    <w:bookmarkStart w:id="23" w:name="q3"/>
     <w:p>
       <w:pPr>
-        <w:pStyle w:val="Heading1"/>
-      </w:pPr>
-      <w:r>
-        <w:t xml:space="preserve">Test selection</w:t>
+        <w:pStyle w:val="Heading2"/>
+      </w:pPr>
+      <w:r>
+        <w:t xml:space="preserve">Q3</w:t>
       </w:r>
     </w:p>
     <w:p>
       <w:pPr>
-        <w:pStyle w:val="Compact"/>
-        <w:numPr>
-          <w:ilvl w:val="0"/>
-          <w:numId w:val="1003"/>
-        </w:numPr>
-      </w:pPr>
-      <w:r>
-        <w:t xml:space="preserve">Paired</w:t>
-      </w:r>
-      <w:r>
-        <w:t xml:space="preserve"> </w:t>
-      </w:r>
-      <m:oMath>
-        <m:r>
-          <m:t>t</m:t>
-        </m:r>
-      </m:oMath>
-      <w:r>
-        <w:t xml:space="preserve">-test</w:t>
-      </w:r>
-    </w:p>
-    <w:bookmarkEnd w:id="23"/>
-    <w:bookmarkStart w:id="26" w:name="critical-values-and-conclusions"/>
-    <w:p>
-      <w:pPr>
-        <w:pStyle w:val="Heading1"/>
-      </w:pPr>
-      <w:r>
-        <w:t xml:space="preserve">Critical values and conclusions</w:t>
-      </w:r>
-    </w:p>
-    <w:p>
-      <w:pPr>
-        <w:numPr>
-          <w:ilvl w:val="0"/>
-          <w:numId w:val="1004"/>
-        </w:numPr>
-      </w:pPr>
-      <w:r>
-        <w:t xml:space="preserve">I reject</w:t>
+        <w:pStyle w:val="FirstParagraph"/>
+      </w:pPr>
+      <w:r>
+        <w:t xml:space="preserve">3.1. I reject</w:t>
       </w:r>
       <w:r>
         <w:t xml:space="preserve"> </w:t>
@@ -693,13 +860,10 @@
     </w:p>
     <w:p>
       <w:pPr>
-        <w:numPr>
-          <w:ilvl w:val="0"/>
-          <w:numId w:val="1004"/>
-        </w:numPr>
-      </w:pPr>
-      <w:r>
-        <w:t xml:space="preserve">I reject</w:t>
+        <w:pStyle w:val="BodyText"/>
+      </w:pPr>
+      <w:r>
+        <w:t xml:space="preserve">3.2. I reject</w:t>
       </w:r>
       <w:r>
         <w:t xml:space="preserve"> </w:t>
@@ -769,13 +933,10 @@
     </w:p>
     <w:p>
       <w:pPr>
-        <w:numPr>
-          <w:ilvl w:val="0"/>
-          <w:numId w:val="1004"/>
-        </w:numPr>
-      </w:pPr>
-      <w:r>
-        <w:t xml:space="preserve">I do not reject</w:t>
+        <w:pStyle w:val="BodyText"/>
+      </w:pPr>
+      <w:r>
+        <w:t xml:space="preserve">3.3. I do not reject</w:t>
       </w:r>
       <w:r>
         <w:t xml:space="preserve"> </w:t>
@@ -846,6 +1007,21 @@
         <w:t xml:space="preserve">. Therefore there is no significant evidence to suggest there is a difference in sweetness scores between the two recipes.</w:t>
       </w:r>
     </w:p>
+    <w:p>
+      <w:r>
+        <w:pict>
+          <v:rect style="width:0;height:1.5pt" o:hralign="center" o:hrstd="t" o:hr="t"/>
+        </w:pict>
+      </w:r>
+    </w:p>
+    <w:p>
+      <w:r>
+        <w:pict>
+          <v:rect style="width:0;height:1.5pt" o:hralign="center" o:hrstd="t" o:hr="t"/>
+        </w:pict>
+      </w:r>
+    </w:p>
+    <w:bookmarkEnd w:id="23"/>
     <w:bookmarkStart w:id="25" w:name="version-history-and-licensing"/>
     <w:p>
       <w:pPr>
@@ -860,7 +1036,7 @@
         <w:pStyle w:val="FirstParagraph"/>
       </w:pPr>
       <w:r>
-        <w:t xml:space="preserve">v1.0: initial version created 12/24 by ect6 (as part of a University of St Andrews VIP project)</w:t>
+        <w:t xml:space="preserve">v1.0: initial version created 12/24 by Ellie Trace as part of a University of St Andrews VIP project.</w:t>
       </w:r>
     </w:p>
     <w:p>
@@ -877,7 +1053,6 @@
       </w:hyperlink>
     </w:p>
     <w:bookmarkEnd w:id="25"/>
-    <w:bookmarkEnd w:id="26"/>
     <w:sectPr>
       <w:pgSz w:h="15840" w:w="12240"/>
       <w:pgMar w:bottom="1440" w:footer="720" w:gutter="0" w:header="720" w:left="1440" w:right="1440" w:top="1440"/>
@@ -1277,346 +1452,6 @@
       </w:pPr>
     </w:lvl>
   </w:abstractNum>
-  <w:abstractNum w:abstractNumId="99411">
-    <w:nsid w:val="00A99411"/>
-    <w:multiLevelType w:val="multilevel"/>
-    <w:lvl w:ilvl="0">
-      <w:start w:val="1"/>
-      <w:numFmt w:val="decimal"/>
-      <w:lvlText w:val="%1."/>
-      <w:lvlJc w:val="left"/>
-      <w:pPr>
-        <w:ind w:left="720" w:hanging="360"/>
-      </w:pPr>
-    </w:lvl>
-    <w:lvl w:ilvl="1">
-      <w:start w:val="1"/>
-      <w:numFmt w:val="decimal"/>
-      <w:lvlText w:val="%2."/>
-      <w:lvlJc w:val="left"/>
-      <w:pPr>
-        <w:ind w:left="1440" w:hanging="360"/>
-      </w:pPr>
-    </w:lvl>
-    <w:lvl w:ilvl="2">
-      <w:start w:val="1"/>
-      <w:numFmt w:val="decimal"/>
-      <w:lvlText w:val="%3."/>
-      <w:lvlJc w:val="left"/>
-      <w:pPr>
-        <w:ind w:left="2160" w:hanging="360"/>
-      </w:pPr>
-    </w:lvl>
-    <w:lvl w:ilvl="3">
-      <w:start w:val="1"/>
-      <w:numFmt w:val="decimal"/>
-      <w:lvlText w:val="%4."/>
-      <w:lvlJc w:val="left"/>
-      <w:pPr>
-        <w:ind w:left="2880" w:hanging="360"/>
-      </w:pPr>
-    </w:lvl>
-    <w:lvl w:ilvl="4">
-      <w:start w:val="1"/>
-      <w:numFmt w:val="decimal"/>
-      <w:lvlText w:val="%5."/>
-      <w:lvlJc w:val="left"/>
-      <w:pPr>
-        <w:ind w:left="3600" w:hanging="360"/>
-      </w:pPr>
-    </w:lvl>
-    <w:lvl w:ilvl="5">
-      <w:start w:val="1"/>
-      <w:numFmt w:val="decimal"/>
-      <w:lvlText w:val="%6."/>
-      <w:lvlJc w:val="left"/>
-      <w:pPr>
-        <w:ind w:left="4320" w:hanging="360"/>
-      </w:pPr>
-    </w:lvl>
-    <w:lvl w:ilvl="6">
-      <w:start w:val="1"/>
-      <w:numFmt w:val="decimal"/>
-      <w:lvlText w:val="%7."/>
-      <w:lvlJc w:val="left"/>
-      <w:pPr>
-        <w:ind w:left="5040" w:hanging="360"/>
-      </w:pPr>
-    </w:lvl>
-    <w:lvl w:ilvl="7">
-      <w:start w:val="1"/>
-      <w:numFmt w:val="decimal"/>
-      <w:lvlText w:val="%8."/>
-      <w:lvlJc w:val="left"/>
-      <w:pPr>
-        <w:ind w:left="5760" w:hanging="360"/>
-      </w:pPr>
-    </w:lvl>
-    <w:lvl w:ilvl="8">
-      <w:start w:val="1"/>
-      <w:numFmt w:val="decimal"/>
-      <w:lvlText w:val="%9."/>
-      <w:lvlJc w:val="left"/>
-      <w:pPr>
-        <w:ind w:left="6480" w:hanging="360"/>
-      </w:pPr>
-    </w:lvl>
-  </w:abstractNum>
-  <w:abstractNum w:abstractNumId="99415">
-    <w:nsid w:val="00A99415"/>
-    <w:multiLevelType w:val="multilevel"/>
-    <w:lvl w:ilvl="0">
-      <w:start w:val="5"/>
-      <w:numFmt w:val="decimal"/>
-      <w:lvlText w:val="%1."/>
-      <w:lvlJc w:val="left"/>
-      <w:pPr>
-        <w:ind w:left="720" w:hanging="360"/>
-      </w:pPr>
-    </w:lvl>
-    <w:lvl w:ilvl="1">
-      <w:start w:val="5"/>
-      <w:numFmt w:val="decimal"/>
-      <w:lvlText w:val="%2."/>
-      <w:lvlJc w:val="left"/>
-      <w:pPr>
-        <w:ind w:left="1440" w:hanging="360"/>
-      </w:pPr>
-    </w:lvl>
-    <w:lvl w:ilvl="2">
-      <w:start w:val="5"/>
-      <w:numFmt w:val="decimal"/>
-      <w:lvlText w:val="%3."/>
-      <w:lvlJc w:val="left"/>
-      <w:pPr>
-        <w:ind w:left="2160" w:hanging="360"/>
-      </w:pPr>
-    </w:lvl>
-    <w:lvl w:ilvl="3">
-      <w:start w:val="5"/>
-      <w:numFmt w:val="decimal"/>
-      <w:lvlText w:val="%4."/>
-      <w:lvlJc w:val="left"/>
-      <w:pPr>
-        <w:ind w:left="2880" w:hanging="360"/>
-      </w:pPr>
-    </w:lvl>
-    <w:lvl w:ilvl="4">
-      <w:start w:val="5"/>
-      <w:numFmt w:val="decimal"/>
-      <w:lvlText w:val="%5."/>
-      <w:lvlJc w:val="left"/>
-      <w:pPr>
-        <w:ind w:left="3600" w:hanging="360"/>
-      </w:pPr>
-    </w:lvl>
-    <w:lvl w:ilvl="5">
-      <w:start w:val="5"/>
-      <w:numFmt w:val="decimal"/>
-      <w:lvlText w:val="%6."/>
-      <w:lvlJc w:val="left"/>
-      <w:pPr>
-        <w:ind w:left="4320" w:hanging="360"/>
-      </w:pPr>
-    </w:lvl>
-    <w:lvl w:ilvl="6">
-      <w:start w:val="5"/>
-      <w:numFmt w:val="decimal"/>
-      <w:lvlText w:val="%7."/>
-      <w:lvlJc w:val="left"/>
-      <w:pPr>
-        <w:ind w:left="5040" w:hanging="360"/>
-      </w:pPr>
-    </w:lvl>
-    <w:lvl w:ilvl="7">
-      <w:start w:val="5"/>
-      <w:numFmt w:val="decimal"/>
-      <w:lvlText w:val="%8."/>
-      <w:lvlJc w:val="left"/>
-      <w:pPr>
-        <w:ind w:left="5760" w:hanging="360"/>
-      </w:pPr>
-    </w:lvl>
-    <w:lvl w:ilvl="8">
-      <w:start w:val="5"/>
-      <w:numFmt w:val="decimal"/>
-      <w:lvlText w:val="%9."/>
-      <w:lvlJc w:val="left"/>
-      <w:pPr>
-        <w:ind w:left="6480" w:hanging="360"/>
-      </w:pPr>
-    </w:lvl>
-  </w:abstractNum>
-  <w:abstractNum w:abstractNumId="99417">
-    <w:nsid w:val="00A99417"/>
-    <w:multiLevelType w:val="multilevel"/>
-    <w:lvl w:ilvl="0">
-      <w:start w:val="7"/>
-      <w:numFmt w:val="decimal"/>
-      <w:lvlText w:val="%1."/>
-      <w:lvlJc w:val="left"/>
-      <w:pPr>
-        <w:ind w:left="720" w:hanging="360"/>
-      </w:pPr>
-    </w:lvl>
-    <w:lvl w:ilvl="1">
-      <w:start w:val="7"/>
-      <w:numFmt w:val="decimal"/>
-      <w:lvlText w:val="%2."/>
-      <w:lvlJc w:val="left"/>
-      <w:pPr>
-        <w:ind w:left="1440" w:hanging="360"/>
-      </w:pPr>
-    </w:lvl>
-    <w:lvl w:ilvl="2">
-      <w:start w:val="7"/>
-      <w:numFmt w:val="decimal"/>
-      <w:lvlText w:val="%3."/>
-      <w:lvlJc w:val="left"/>
-      <w:pPr>
-        <w:ind w:left="2160" w:hanging="360"/>
-      </w:pPr>
-    </w:lvl>
-    <w:lvl w:ilvl="3">
-      <w:start w:val="7"/>
-      <w:numFmt w:val="decimal"/>
-      <w:lvlText w:val="%4."/>
-      <w:lvlJc w:val="left"/>
-      <w:pPr>
-        <w:ind w:left="2880" w:hanging="360"/>
-      </w:pPr>
-    </w:lvl>
-    <w:lvl w:ilvl="4">
-      <w:start w:val="7"/>
-      <w:numFmt w:val="decimal"/>
-      <w:lvlText w:val="%5."/>
-      <w:lvlJc w:val="left"/>
-      <w:pPr>
-        <w:ind w:left="3600" w:hanging="360"/>
-      </w:pPr>
-    </w:lvl>
-    <w:lvl w:ilvl="5">
-      <w:start w:val="7"/>
-      <w:numFmt w:val="decimal"/>
-      <w:lvlText w:val="%6."/>
-      <w:lvlJc w:val="left"/>
-      <w:pPr>
-        <w:ind w:left="4320" w:hanging="360"/>
-      </w:pPr>
-    </w:lvl>
-    <w:lvl w:ilvl="6">
-      <w:start w:val="7"/>
-      <w:numFmt w:val="decimal"/>
-      <w:lvlText w:val="%7."/>
-      <w:lvlJc w:val="left"/>
-      <w:pPr>
-        <w:ind w:left="5040" w:hanging="360"/>
-      </w:pPr>
-    </w:lvl>
-    <w:lvl w:ilvl="7">
-      <w:start w:val="7"/>
-      <w:numFmt w:val="decimal"/>
-      <w:lvlText w:val="%8."/>
-      <w:lvlJc w:val="left"/>
-      <w:pPr>
-        <w:ind w:left="5760" w:hanging="360"/>
-      </w:pPr>
-    </w:lvl>
-    <w:lvl w:ilvl="8">
-      <w:start w:val="7"/>
-      <w:numFmt w:val="decimal"/>
-      <w:lvlText w:val="%9."/>
-      <w:lvlJc w:val="left"/>
-      <w:pPr>
-        <w:ind w:left="6480" w:hanging="360"/>
-      </w:pPr>
-    </w:lvl>
-  </w:abstractNum>
-  <w:abstractNum w:abstractNumId="99418">
-    <w:nsid w:val="00A99418"/>
-    <w:multiLevelType w:val="multilevel"/>
-    <w:lvl w:ilvl="0">
-      <w:start w:val="8"/>
-      <w:numFmt w:val="decimal"/>
-      <w:lvlText w:val="%1."/>
-      <w:lvlJc w:val="left"/>
-      <w:pPr>
-        <w:ind w:left="720" w:hanging="360"/>
-      </w:pPr>
-    </w:lvl>
-    <w:lvl w:ilvl="1">
-      <w:start w:val="8"/>
-      <w:numFmt w:val="decimal"/>
-      <w:lvlText w:val="%2."/>
-      <w:lvlJc w:val="left"/>
-      <w:pPr>
-        <w:ind w:left="1440" w:hanging="360"/>
-      </w:pPr>
-    </w:lvl>
-    <w:lvl w:ilvl="2">
-      <w:start w:val="8"/>
-      <w:numFmt w:val="decimal"/>
-      <w:lvlText w:val="%3."/>
-      <w:lvlJc w:val="left"/>
-      <w:pPr>
-        <w:ind w:left="2160" w:hanging="360"/>
-      </w:pPr>
-    </w:lvl>
-    <w:lvl w:ilvl="3">
-      <w:start w:val="8"/>
-      <w:numFmt w:val="decimal"/>
-      <w:lvlText w:val="%4."/>
-      <w:lvlJc w:val="left"/>
-      <w:pPr>
-        <w:ind w:left="2880" w:hanging="360"/>
-      </w:pPr>
-    </w:lvl>
-    <w:lvl w:ilvl="4">
-      <w:start w:val="8"/>
-      <w:numFmt w:val="decimal"/>
-      <w:lvlText w:val="%5."/>
-      <w:lvlJc w:val="left"/>
-      <w:pPr>
-        <w:ind w:left="3600" w:hanging="360"/>
-      </w:pPr>
-    </w:lvl>
-    <w:lvl w:ilvl="5">
-      <w:start w:val="8"/>
-      <w:numFmt w:val="decimal"/>
-      <w:lvlText w:val="%6."/>
-      <w:lvlJc w:val="left"/>
-      <w:pPr>
-        <w:ind w:left="4320" w:hanging="360"/>
-      </w:pPr>
-    </w:lvl>
-    <w:lvl w:ilvl="6">
-      <w:start w:val="8"/>
-      <w:numFmt w:val="decimal"/>
-      <w:lvlText w:val="%7."/>
-      <w:lvlJc w:val="left"/>
-      <w:pPr>
-        <w:ind w:left="5040" w:hanging="360"/>
-      </w:pPr>
-    </w:lvl>
-    <w:lvl w:ilvl="7">
-      <w:start w:val="8"/>
-      <w:numFmt w:val="decimal"/>
-      <w:lvlText w:val="%8."/>
-      <w:lvlJc w:val="left"/>
-      <w:pPr>
-        <w:ind w:left="5760" w:hanging="360"/>
-      </w:pPr>
-    </w:lvl>
-    <w:lvl w:ilvl="8">
-      <w:start w:val="8"/>
-      <w:numFmt w:val="decimal"/>
-      <w:lvlText w:val="%9."/>
-      <w:lvlJc w:val="left"/>
-      <w:pPr>
-        <w:ind w:left="6480" w:hanging="360"/>
-      </w:pPr>
-    </w:lvl>
-  </w:abstractNum>
   <w:num w16cid:durableId="206916811" w:numId="1">
     <w:abstractNumId w:val="10"/>
   </w:num>
@@ -1925,126 +1760,6 @@
   </w:num>
   <w:num w:numId="1000">
     <w:abstractNumId w:val="990"/>
-  </w:num>
-  <w:num w:numId="1001">
-    <w:abstractNumId w:val="99411"/>
-    <w:lvlOverride w:ilvl="0">
-      <w:startOverride w:val="1"/>
-    </w:lvlOverride>
-    <w:lvlOverride w:ilvl="1">
-      <w:startOverride w:val="1"/>
-    </w:lvlOverride>
-    <w:lvlOverride w:ilvl="2">
-      <w:startOverride w:val="1"/>
-    </w:lvlOverride>
-    <w:lvlOverride w:ilvl="3">
-      <w:startOverride w:val="1"/>
-    </w:lvlOverride>
-    <w:lvlOverride w:ilvl="4">
-      <w:startOverride w:val="1"/>
-    </w:lvlOverride>
-    <w:lvlOverride w:ilvl="5">
-      <w:startOverride w:val="1"/>
-    </w:lvlOverride>
-    <w:lvlOverride w:ilvl="6">
-      <w:startOverride w:val="1"/>
-    </w:lvlOverride>
-    <w:lvlOverride w:ilvl="7">
-      <w:startOverride w:val="1"/>
-    </w:lvlOverride>
-    <w:lvlOverride w:ilvl="8">
-      <w:startOverride w:val="1"/>
-    </w:lvlOverride>
-  </w:num>
-  <w:num w:numId="1002">
-    <w:abstractNumId w:val="99415"/>
-    <w:lvlOverride w:ilvl="0">
-      <w:startOverride w:val="5"/>
-    </w:lvlOverride>
-    <w:lvlOverride w:ilvl="1">
-      <w:startOverride w:val="5"/>
-    </w:lvlOverride>
-    <w:lvlOverride w:ilvl="2">
-      <w:startOverride w:val="5"/>
-    </w:lvlOverride>
-    <w:lvlOverride w:ilvl="3">
-      <w:startOverride w:val="5"/>
-    </w:lvlOverride>
-    <w:lvlOverride w:ilvl="4">
-      <w:startOverride w:val="5"/>
-    </w:lvlOverride>
-    <w:lvlOverride w:ilvl="5">
-      <w:startOverride w:val="5"/>
-    </w:lvlOverride>
-    <w:lvlOverride w:ilvl="6">
-      <w:startOverride w:val="5"/>
-    </w:lvlOverride>
-    <w:lvlOverride w:ilvl="7">
-      <w:startOverride w:val="5"/>
-    </w:lvlOverride>
-    <w:lvlOverride w:ilvl="8">
-      <w:startOverride w:val="5"/>
-    </w:lvlOverride>
-  </w:num>
-  <w:num w:numId="1003">
-    <w:abstractNumId w:val="99417"/>
-    <w:lvlOverride w:ilvl="0">
-      <w:startOverride w:val="7"/>
-    </w:lvlOverride>
-    <w:lvlOverride w:ilvl="1">
-      <w:startOverride w:val="7"/>
-    </w:lvlOverride>
-    <w:lvlOverride w:ilvl="2">
-      <w:startOverride w:val="7"/>
-    </w:lvlOverride>
-    <w:lvlOverride w:ilvl="3">
-      <w:startOverride w:val="7"/>
-    </w:lvlOverride>
-    <w:lvlOverride w:ilvl="4">
-      <w:startOverride w:val="7"/>
-    </w:lvlOverride>
-    <w:lvlOverride w:ilvl="5">
-      <w:startOverride w:val="7"/>
-    </w:lvlOverride>
-    <w:lvlOverride w:ilvl="6">
-      <w:startOverride w:val="7"/>
-    </w:lvlOverride>
-    <w:lvlOverride w:ilvl="7">
-      <w:startOverride w:val="7"/>
-    </w:lvlOverride>
-    <w:lvlOverride w:ilvl="8">
-      <w:startOverride w:val="7"/>
-    </w:lvlOverride>
-  </w:num>
-  <w:num w:numId="1004">
-    <w:abstractNumId w:val="99418"/>
-    <w:lvlOverride w:ilvl="0">
-      <w:startOverride w:val="8"/>
-    </w:lvlOverride>
-    <w:lvlOverride w:ilvl="1">
-      <w:startOverride w:val="8"/>
-    </w:lvlOverride>
-    <w:lvlOverride w:ilvl="2">
-      <w:startOverride w:val="8"/>
-    </w:lvlOverride>
-    <w:lvlOverride w:ilvl="3">
-      <w:startOverride w:val="8"/>
-    </w:lvlOverride>
-    <w:lvlOverride w:ilvl="4">
-      <w:startOverride w:val="8"/>
-    </w:lvlOverride>
-    <w:lvlOverride w:ilvl="5">
-      <w:startOverride w:val="8"/>
-    </w:lvlOverride>
-    <w:lvlOverride w:ilvl="6">
-      <w:startOverride w:val="8"/>
-    </w:lvlOverride>
-    <w:lvlOverride w:ilvl="7">
-      <w:startOverride w:val="8"/>
-    </w:lvlOverride>
-    <w:lvlOverride w:ilvl="8">
-      <w:startOverride w:val="8"/>
-    </w:lvlOverride>
   </w:num>
 </w:numbering>
 </file>

</xml_diff>